<commit_message>
add picture. update doc
</commit_message>
<xml_diff>
--- a/project_files/kap1/Kap1 Kviss.docx
+++ b/project_files/kap1/Kap1 Kviss.docx
@@ -1673,7 +1673,7 @@
           <w:rFonts w:ascii="Times New Roman" w:hAnsi="Times New Roman" w:cs="Times New Roman"/>
           <w:sz w:val="24"/>
         </w:rPr>
-        <w:t>Grønne bananer</w:t>
+        <w:t>Grønne oliven</w:t>
       </w:r>
     </w:p>
     <w:p>
@@ -1748,6 +1748,7 @@
           <w:sz w:val="24"/>
         </w:rPr>
       </w:pPr>
+      <w:bookmarkStart w:id="0" w:name="_GoBack"/>
       <w:r>
         <w:rPr>
           <w:rFonts w:ascii="Times New Roman" w:hAnsi="Times New Roman" w:cs="Times New Roman"/>
@@ -1756,6 +1757,7 @@
         <w:t>Små grønne bananer</w:t>
       </w:r>
     </w:p>
+    <w:bookmarkEnd w:id="0"/>
     <w:p>
       <w:pPr>
         <w:spacing w:after="0"/>
@@ -1801,8 +1803,6 @@
         </w:rPr>
         <w:t xml:space="preserve">børste </w:t>
       </w:r>
-      <w:bookmarkStart w:id="0" w:name="_GoBack"/>
-      <w:bookmarkEnd w:id="0"/>
     </w:p>
     <w:sectPr>
       <w:pgSz w:w="11906" w:h="16838"/>
@@ -2528,7 +2528,7 @@
 </file>
 
 <file path=customXml/itemProps1.xml><?xml version="1.0" encoding="utf-8"?>
-<ds:datastoreItem xmlns:ds="http://schemas.openxmlformats.org/officeDocument/2006/customXml" ds:itemID="{67CB5A58-CA3B-43BA-94B2-5A624C8104A5}">
+<ds:datastoreItem xmlns:ds="http://schemas.openxmlformats.org/officeDocument/2006/customXml" ds:itemID="{A2044979-1799-459F-8DB7-55F86BBD45FD}">
   <ds:schemaRefs>
     <ds:schemaRef ds:uri="http://schemas.openxmlformats.org/officeDocument/2006/bibliography"/>
   </ds:schemaRefs>

</xml_diff>